<commit_message>
Updating files most recently
</commit_message>
<xml_diff>
--- a/DBS311_Assignment2.docx
+++ b/DBS311_Assignment2.docx
@@ -1092,6 +1092,7 @@
           <w:szCs w:val="19"/>
         </w:rPr>
       </w:pPr>
+      <w:proofErr w:type="gramStart"/>
       <w:r>
         <w:rPr>
           <w:rFonts w:ascii="Consolas" w:hAnsi="Consolas" w:cs="Consolas"/>
@@ -1110,6 +1111,7 @@
         </w:rPr>
         <w:t>{</w:t>
       </w:r>
+      <w:proofErr w:type="gramEnd"/>
     </w:p>
     <w:p>
       <w:pPr>
@@ -1390,24 +1392,35 @@
           <w:sz w:val="19"/>
           <w:szCs w:val="19"/>
         </w:rPr>
-        <w:t>();</w:t>
-      </w:r>
-    </w:p>
-    <w:p>
-      <w:pPr>
-        <w:rPr>
-          <w:rFonts w:ascii="Cambria" w:hAnsi="Cambria"/>
-          <w:sz w:val="24"/>
-          <w:szCs w:val="24"/>
-          <w:lang w:val="pt-BR"/>
-        </w:rPr>
-      </w:pPr>
+        <w:t>(</w:t>
+      </w:r>
+      <w:proofErr w:type="gramStart"/>
       <w:r>
         <w:rPr>
           <w:rFonts w:ascii="Consolas" w:hAnsi="Consolas" w:cs="Consolas"/>
           <w:color w:val="000000"/>
           <w:sz w:val="19"/>
           <w:szCs w:val="19"/>
+        </w:rPr>
+        <w:t>);</w:t>
+      </w:r>
+      <w:proofErr w:type="gramEnd"/>
+    </w:p>
+    <w:p>
+      <w:pPr>
+        <w:rPr>
+          <w:rFonts w:ascii="Cambria" w:hAnsi="Cambria"/>
+          <w:sz w:val="24"/>
+          <w:szCs w:val="24"/>
+          <w:lang w:val="pt-BR"/>
+        </w:rPr>
+      </w:pPr>
+      <w:r>
+        <w:rPr>
+          <w:rFonts w:ascii="Consolas" w:hAnsi="Consolas" w:cs="Consolas"/>
+          <w:color w:val="000000"/>
+          <w:sz w:val="19"/>
+          <w:szCs w:val="19"/>
           <w:lang w:val="pt-BR"/>
         </w:rPr>
         <w:t>}</w:t>
@@ -1570,9 +1583,9 @@
           <w:sz w:val="19"/>
           <w:szCs w:val="19"/>
         </w:rPr>
-        <w:t>product_id</w:t>
-      </w:r>
-      <w:proofErr w:type="spellEnd"/>
+        <w:t>product_</w:t>
+      </w:r>
+      <w:proofErr w:type="gramStart"/>
       <w:r>
         <w:rPr>
           <w:rFonts w:ascii="Consolas" w:hAnsi="Consolas" w:cs="Consolas"/>
@@ -1580,8 +1593,19 @@
           <w:sz w:val="19"/>
           <w:szCs w:val="19"/>
         </w:rPr>
+        <w:t>id</w:t>
+      </w:r>
+      <w:proofErr w:type="spellEnd"/>
+      <w:r>
+        <w:rPr>
+          <w:rFonts w:ascii="Consolas" w:hAnsi="Consolas" w:cs="Consolas"/>
+          <w:color w:val="000000"/>
+          <w:sz w:val="19"/>
+          <w:szCs w:val="19"/>
+        </w:rPr>
         <w:t>;</w:t>
       </w:r>
+      <w:proofErr w:type="gramEnd"/>
     </w:p>
     <w:p>
       <w:pPr>
@@ -1621,8 +1645,19 @@
           <w:sz w:val="19"/>
           <w:szCs w:val="19"/>
         </w:rPr>
-        <w:t xml:space="preserve"> price;</w:t>
-      </w:r>
+        <w:t xml:space="preserve"> </w:t>
+      </w:r>
+      <w:proofErr w:type="gramStart"/>
+      <w:r>
+        <w:rPr>
+          <w:rFonts w:ascii="Consolas" w:hAnsi="Consolas" w:cs="Consolas"/>
+          <w:color w:val="000000"/>
+          <w:sz w:val="19"/>
+          <w:szCs w:val="19"/>
+        </w:rPr>
+        <w:t>price;</w:t>
+      </w:r>
+      <w:proofErr w:type="gramEnd"/>
     </w:p>
     <w:p>
       <w:pPr>
@@ -2065,7 +2100,17 @@
           <w:sz w:val="19"/>
           <w:szCs w:val="19"/>
         </w:rPr>
-        <w:t>"username"</w:t>
+        <w:t>"username</w:t>
+      </w:r>
+      <w:proofErr w:type="gramStart"/>
+      <w:r>
+        <w:rPr>
+          <w:rFonts w:ascii="Cambria" w:hAnsi="Cambria" w:cs="Courier New"/>
+          <w:color w:val="A31515"/>
+          <w:sz w:val="19"/>
+          <w:szCs w:val="19"/>
+        </w:rPr>
+        <w:t>"</w:t>
       </w:r>
       <w:r>
         <w:rPr>
@@ -2076,6 +2121,7 @@
         </w:rPr>
         <w:t>;</w:t>
       </w:r>
+      <w:proofErr w:type="gramEnd"/>
     </w:p>
     <w:p>
       <w:pPr>
@@ -2115,7 +2161,17 @@
           <w:sz w:val="19"/>
           <w:szCs w:val="19"/>
         </w:rPr>
-        <w:t>"password"</w:t>
+        <w:t>"password</w:t>
+      </w:r>
+      <w:proofErr w:type="gramStart"/>
+      <w:r>
+        <w:rPr>
+          <w:rFonts w:ascii="Cambria" w:hAnsi="Cambria" w:cs="Courier New"/>
+          <w:color w:val="A31515"/>
+          <w:sz w:val="19"/>
+          <w:szCs w:val="19"/>
+        </w:rPr>
+        <w:t>"</w:t>
       </w:r>
       <w:r>
         <w:rPr>
@@ -2126,6 +2182,7 @@
         </w:rPr>
         <w:t>;</w:t>
       </w:r>
+      <w:proofErr w:type="gramEnd"/>
     </w:p>
     <w:p>
       <w:pPr>
@@ -2183,7 +2240,17 @@
           <w:sz w:val="19"/>
           <w:szCs w:val="19"/>
         </w:rPr>
-        <w:t>"myoracle12c.senecacollege.ca:1521/oracle12c"</w:t>
+        <w:t>"myoracle12c.senecacollege.ca:1521/oracle12c</w:t>
+      </w:r>
+      <w:proofErr w:type="gramStart"/>
+      <w:r>
+        <w:rPr>
+          <w:rFonts w:ascii="Cambria" w:hAnsi="Cambria" w:cs="Courier New"/>
+          <w:color w:val="A31515"/>
+          <w:sz w:val="19"/>
+          <w:szCs w:val="19"/>
+        </w:rPr>
+        <w:t>"</w:t>
       </w:r>
       <w:r>
         <w:rPr>
@@ -2194,6 +2261,7 @@
         </w:rPr>
         <w:t>;</w:t>
       </w:r>
+      <w:proofErr w:type="gramEnd"/>
     </w:p>
     <w:p>
       <w:pPr>
@@ -2284,6 +2352,7 @@
         </w:rPr>
       </w:pPr>
       <w:proofErr w:type="spellStart"/>
+      <w:proofErr w:type="gramStart"/>
       <w:r>
         <w:rPr>
           <w:rFonts w:ascii="Cambria" w:hAnsi="Cambria" w:cs="Courier New"/>
@@ -2295,6 +2364,7 @@
         <w:t>env</w:t>
       </w:r>
       <w:proofErr w:type="spellEnd"/>
+      <w:proofErr w:type="gramEnd"/>
       <w:r>
         <w:rPr>
           <w:rFonts w:ascii="Cambria" w:hAnsi="Cambria" w:cs="Courier New"/>
@@ -2412,6 +2482,7 @@
         <w:t>conn = env-&gt;</w:t>
       </w:r>
       <w:proofErr w:type="spellStart"/>
+      <w:proofErr w:type="gramStart"/>
       <w:r>
         <w:rPr>
           <w:rFonts w:ascii="Cambria" w:hAnsi="Cambria" w:cs="Courier New"/>
@@ -2429,7 +2500,17 @@
           <w:sz w:val="19"/>
           <w:szCs w:val="19"/>
         </w:rPr>
-        <w:t xml:space="preserve">(user, pass, </w:t>
+        <w:t>(</w:t>
+      </w:r>
+      <w:proofErr w:type="gramEnd"/>
+      <w:r>
+        <w:rPr>
+          <w:rFonts w:ascii="Cambria" w:hAnsi="Cambria" w:cs="Courier New"/>
+          <w:color w:val="000000"/>
+          <w:sz w:val="19"/>
+          <w:szCs w:val="19"/>
+        </w:rPr>
+        <w:t xml:space="preserve">user, pass, </w:t>
       </w:r>
       <w:proofErr w:type="spellStart"/>
       <w:r>
@@ -2508,6 +2589,7 @@
         </w:rPr>
       </w:pPr>
       <w:proofErr w:type="spellStart"/>
+      <w:proofErr w:type="gramStart"/>
       <w:r>
         <w:rPr>
           <w:rFonts w:ascii="Cambria" w:hAnsi="Cambria" w:cs="Courier New"/>
@@ -2519,6 +2601,7 @@
         <w:t>env</w:t>
       </w:r>
       <w:proofErr w:type="spellEnd"/>
+      <w:proofErr w:type="gramEnd"/>
       <w:r>
         <w:rPr>
           <w:rFonts w:ascii="Cambria" w:hAnsi="Cambria" w:cs="Courier New"/>
@@ -2587,6 +2670,7 @@
         </w:rPr>
       </w:pPr>
       <w:proofErr w:type="spellStart"/>
+      <w:proofErr w:type="gramStart"/>
       <w:r>
         <w:rPr>
           <w:rFonts w:ascii="Cambria" w:hAnsi="Cambria" w:cs="Courier New"/>
@@ -2609,6 +2693,7 @@
         <w:t>::</w:t>
       </w:r>
       <w:proofErr w:type="spellStart"/>
+      <w:proofErr w:type="gramEnd"/>
       <w:r>
         <w:rPr>
           <w:rFonts w:ascii="Cambria" w:hAnsi="Cambria" w:cs="Courier New"/>
@@ -3340,15 +3425,27 @@
         <w:t xml:space="preserve"> </w:t>
       </w:r>
       <w:proofErr w:type="spellStart"/>
-      <w:r>
-        <w:rPr>
-          <w:rFonts w:ascii="Cambria" w:hAnsi="Cambria" w:cstheme="majorHAnsi"/>
-          <w:i/>
-          <w:color w:val="C00000"/>
-          <w:sz w:val="24"/>
-          <w:szCs w:val="24"/>
-        </w:rPr>
-        <w:t>products.list_price%TYPE</w:t>
+      <w:proofErr w:type="gramStart"/>
+      <w:r>
+        <w:rPr>
+          <w:rFonts w:ascii="Cambria" w:hAnsi="Cambria" w:cstheme="majorHAnsi"/>
+          <w:i/>
+          <w:color w:val="C00000"/>
+          <w:sz w:val="24"/>
+          <w:szCs w:val="24"/>
+        </w:rPr>
+        <w:t>products.list</w:t>
+      </w:r>
+      <w:proofErr w:type="gramEnd"/>
+      <w:r>
+        <w:rPr>
+          <w:rFonts w:ascii="Cambria" w:hAnsi="Cambria" w:cstheme="majorHAnsi"/>
+          <w:i/>
+          <w:color w:val="C00000"/>
+          <w:sz w:val="24"/>
+          <w:szCs w:val="24"/>
+        </w:rPr>
+        <w:t>_price%TYPE</w:t>
       </w:r>
       <w:proofErr w:type="spellEnd"/>
       <w:r>
@@ -3396,6 +3493,7 @@
         <w:t xml:space="preserve"> OUT </w:t>
       </w:r>
       <w:proofErr w:type="spellStart"/>
+      <w:proofErr w:type="gramStart"/>
       <w:r>
         <w:rPr>
           <w:rFonts w:ascii="Cambria" w:hAnsi="Cambria" w:cstheme="majorHAnsi"/>
@@ -3414,7 +3512,18 @@
           <w:sz w:val="24"/>
           <w:szCs w:val="24"/>
         </w:rPr>
-        <w:t>product_name</w:t>
+        <w:t>product</w:t>
+      </w:r>
+      <w:proofErr w:type="gramEnd"/>
+      <w:r>
+        <w:rPr>
+          <w:rFonts w:ascii="Cambria" w:hAnsi="Cambria" w:cstheme="majorHAnsi"/>
+          <w:i/>
+          <w:color w:val="C00000"/>
+          <w:sz w:val="24"/>
+          <w:szCs w:val="24"/>
+        </w:rPr>
+        <w:t>_name</w:t>
       </w:r>
       <w:r>
         <w:rPr>
@@ -4118,7 +4227,25 @@
           <w:sz w:val="24"/>
           <w:szCs w:val="24"/>
         </w:rPr>
-        <w:t xml:space="preserve"> (The sales person ID)</w:t>
+        <w:t xml:space="preserve"> (The </w:t>
+      </w:r>
+      <w:proofErr w:type="gramStart"/>
+      <w:r>
+        <w:rPr>
+          <w:rFonts w:ascii="Cambria" w:hAnsi="Cambria" w:cstheme="majorHAnsi"/>
+          <w:sz w:val="24"/>
+          <w:szCs w:val="24"/>
+        </w:rPr>
+        <w:t>sales person</w:t>
+      </w:r>
+      <w:proofErr w:type="gramEnd"/>
+      <w:r>
+        <w:rPr>
+          <w:rFonts w:ascii="Cambria" w:hAnsi="Cambria" w:cstheme="majorHAnsi"/>
+          <w:sz w:val="24"/>
+          <w:szCs w:val="24"/>
+        </w:rPr>
+        <w:t xml:space="preserve"> ID)</w:t>
       </w:r>
     </w:p>
     <w:p>
@@ -4331,7 +4458,29 @@
           <w:sz w:val="24"/>
           <w:szCs w:val="24"/>
         </w:rPr>
-        <w:t>order_items.order_id%type</w:t>
+        <w:t>order_</w:t>
+      </w:r>
+      <w:proofErr w:type="gramStart"/>
+      <w:r>
+        <w:rPr>
+          <w:rFonts w:ascii="Cambria" w:hAnsi="Cambria" w:cstheme="majorHAnsi"/>
+          <w:i/>
+          <w:color w:val="C00000"/>
+          <w:sz w:val="24"/>
+          <w:szCs w:val="24"/>
+        </w:rPr>
+        <w:t>items.order</w:t>
+      </w:r>
+      <w:proofErr w:type="gramEnd"/>
+      <w:r>
+        <w:rPr>
+          <w:rFonts w:ascii="Cambria" w:hAnsi="Cambria" w:cstheme="majorHAnsi"/>
+          <w:i/>
+          <w:color w:val="C00000"/>
+          <w:sz w:val="24"/>
+          <w:szCs w:val="24"/>
+        </w:rPr>
+        <w:t>_id%type</w:t>
       </w:r>
       <w:proofErr w:type="spellEnd"/>
       <w:r>
@@ -4472,7 +4621,7 @@
           <w:sz w:val="24"/>
           <w:szCs w:val="24"/>
         </w:rPr>
-        <w:t>,</w:t>
+        <w:t xml:space="preserve">, </w:t>
       </w:r>
       <w:r>
         <w:rPr>
@@ -4920,6 +5069,7 @@
         </w:rPr>
         <w:t>_</w:t>
       </w:r>
+      <w:proofErr w:type="gramStart"/>
       <w:r>
         <w:rPr>
           <w:rFonts w:ascii="Cambria" w:hAnsi="Cambria" w:cstheme="majorHAnsi"/>
@@ -4952,6 +5102,7 @@
         <w:t>(</w:t>
       </w:r>
       <w:proofErr w:type="spellStart"/>
+      <w:proofErr w:type="gramEnd"/>
       <w:r>
         <w:rPr>
           <w:rFonts w:ascii="Cambria" w:hAnsi="Cambria" w:cstheme="majorHAnsi"/>
@@ -5708,6 +5859,7 @@
         <w:t xml:space="preserve">void </w:t>
       </w:r>
       <w:proofErr w:type="spellStart"/>
+      <w:proofErr w:type="gramStart"/>
       <w:r>
         <w:rPr>
           <w:rFonts w:ascii="Cambria" w:hAnsi="Cambria" w:cstheme="majorHAnsi"/>
@@ -5727,9 +5879,9 @@
           <w:sz w:val="28"/>
           <w:szCs w:val="28"/>
         </w:rPr>
-        <w:t xml:space="preserve">(Connection* conn, int </w:t>
-      </w:r>
-      <w:proofErr w:type="spellStart"/>
+        <w:t>(</w:t>
+      </w:r>
+      <w:proofErr w:type="gramEnd"/>
       <w:r>
         <w:rPr>
           <w:rFonts w:ascii="Cambria" w:hAnsi="Cambria" w:cstheme="majorHAnsi"/>
@@ -5738,9 +5890,9 @@
           <w:sz w:val="28"/>
           <w:szCs w:val="28"/>
         </w:rPr>
-        <w:t>orderId</w:t>
-      </w:r>
-      <w:proofErr w:type="spellEnd"/>
+        <w:t xml:space="preserve">Connection* conn, int </w:t>
+      </w:r>
+      <w:proofErr w:type="spellStart"/>
       <w:r>
         <w:rPr>
           <w:rFonts w:ascii="Cambria" w:hAnsi="Cambria" w:cstheme="majorHAnsi"/>
@@ -5749,9 +5901,9 @@
           <w:sz w:val="28"/>
           <w:szCs w:val="28"/>
         </w:rPr>
-        <w:t xml:space="preserve">, int </w:t>
-      </w:r>
-      <w:proofErr w:type="spellStart"/>
+        <w:t>orderId</w:t>
+      </w:r>
+      <w:proofErr w:type="spellEnd"/>
       <w:r>
         <w:rPr>
           <w:rFonts w:ascii="Cambria" w:hAnsi="Cambria" w:cstheme="majorHAnsi"/>
@@ -5760,9 +5912,9 @@
           <w:sz w:val="28"/>
           <w:szCs w:val="28"/>
         </w:rPr>
-        <w:t>customerId</w:t>
-      </w:r>
-      <w:proofErr w:type="spellEnd"/>
+        <w:t xml:space="preserve">, int </w:t>
+      </w:r>
+      <w:proofErr w:type="spellStart"/>
       <w:r>
         <w:rPr>
           <w:rFonts w:ascii="Cambria" w:hAnsi="Cambria" w:cstheme="majorHAnsi"/>
@@ -5771,30 +5923,30 @@
           <w:sz w:val="28"/>
           <w:szCs w:val="28"/>
         </w:rPr>
-        <w:t>);</w:t>
-      </w:r>
-    </w:p>
-    <w:p>
-      <w:pPr>
-        <w:pStyle w:val="ListParagraph"/>
-        <w:ind w:left="0"/>
-        <w:rPr>
-          <w:rFonts w:ascii="Cambria" w:hAnsi="Cambria" w:cstheme="majorHAnsi"/>
+        <w:t>customerId</w:t>
+      </w:r>
+      <w:proofErr w:type="spellEnd"/>
+      <w:r>
+        <w:rPr>
+          <w:rFonts w:ascii="Cambria" w:hAnsi="Cambria" w:cstheme="majorHAnsi"/>
+          <w:i/>
+          <w:color w:val="C00000"/>
           <w:sz w:val="28"/>
           <w:szCs w:val="28"/>
         </w:rPr>
-      </w:pPr>
-      <w:r>
-        <w:rPr>
-          <w:rFonts w:ascii="Cambria" w:hAnsi="Cambria" w:cstheme="majorHAnsi"/>
-          <w:i/>
-          <w:color w:val="C00000"/>
+        <w:t>);</w:t>
+      </w:r>
+    </w:p>
+    <w:p>
+      <w:pPr>
+        <w:pStyle w:val="ListParagraph"/>
+        <w:ind w:left="0"/>
+        <w:rPr>
+          <w:rFonts w:ascii="Cambria" w:hAnsi="Cambria" w:cstheme="majorHAnsi"/>
           <w:sz w:val="28"/>
           <w:szCs w:val="28"/>
         </w:rPr>
-        <w:t xml:space="preserve">void </w:t>
-      </w:r>
-      <w:proofErr w:type="spellStart"/>
+      </w:pPr>
       <w:r>
         <w:rPr>
           <w:rFonts w:ascii="Cambria" w:hAnsi="Cambria" w:cstheme="majorHAnsi"/>
@@ -5803,9 +5955,10 @@
           <w:sz w:val="28"/>
           <w:szCs w:val="28"/>
         </w:rPr>
-        <w:t>cancelOrder</w:t>
-      </w:r>
-      <w:proofErr w:type="spellEnd"/>
+        <w:t xml:space="preserve">void </w:t>
+      </w:r>
+      <w:proofErr w:type="spellStart"/>
+      <w:proofErr w:type="gramStart"/>
       <w:r>
         <w:rPr>
           <w:rFonts w:ascii="Cambria" w:hAnsi="Cambria" w:cstheme="majorHAnsi"/>
@@ -5814,9 +5967,9 @@
           <w:sz w:val="28"/>
           <w:szCs w:val="28"/>
         </w:rPr>
-        <w:t xml:space="preserve">(Connection* conn, int </w:t>
-      </w:r>
-      <w:proofErr w:type="spellStart"/>
+        <w:t>cancelOrder</w:t>
+      </w:r>
+      <w:proofErr w:type="spellEnd"/>
       <w:r>
         <w:rPr>
           <w:rFonts w:ascii="Cambria" w:hAnsi="Cambria" w:cstheme="majorHAnsi"/>
@@ -5825,9 +5978,9 @@
           <w:sz w:val="28"/>
           <w:szCs w:val="28"/>
         </w:rPr>
-        <w:t>orderId</w:t>
-      </w:r>
-      <w:proofErr w:type="spellEnd"/>
+        <w:t>(</w:t>
+      </w:r>
+      <w:proofErr w:type="gramEnd"/>
       <w:r>
         <w:rPr>
           <w:rFonts w:ascii="Cambria" w:hAnsi="Cambria" w:cstheme="majorHAnsi"/>
@@ -5836,7 +5989,7 @@
           <w:sz w:val="28"/>
           <w:szCs w:val="28"/>
         </w:rPr>
-        <w:t xml:space="preserve">, int </w:t>
+        <w:t xml:space="preserve">Connection* conn, int </w:t>
       </w:r>
       <w:proofErr w:type="spellStart"/>
       <w:r>
@@ -5847,7 +6000,7 @@
           <w:sz w:val="28"/>
           <w:szCs w:val="28"/>
         </w:rPr>
-        <w:t>customerId</w:t>
+        <w:t>orderId</w:t>
       </w:r>
       <w:proofErr w:type="spellEnd"/>
       <w:r>
@@ -5858,6 +6011,28 @@
           <w:sz w:val="28"/>
           <w:szCs w:val="28"/>
         </w:rPr>
+        <w:t xml:space="preserve">, int </w:t>
+      </w:r>
+      <w:proofErr w:type="spellStart"/>
+      <w:r>
+        <w:rPr>
+          <w:rFonts w:ascii="Cambria" w:hAnsi="Cambria" w:cstheme="majorHAnsi"/>
+          <w:i/>
+          <w:color w:val="C00000"/>
+          <w:sz w:val="28"/>
+          <w:szCs w:val="28"/>
+        </w:rPr>
+        <w:t>customerId</w:t>
+      </w:r>
+      <w:proofErr w:type="spellEnd"/>
+      <w:r>
+        <w:rPr>
+          <w:rFonts w:ascii="Cambria" w:hAnsi="Cambria" w:cstheme="majorHAnsi"/>
+          <w:i/>
+          <w:color w:val="C00000"/>
+          <w:sz w:val="28"/>
+          <w:szCs w:val="28"/>
+        </w:rPr>
         <w:t>);</w:t>
       </w:r>
     </w:p>
@@ -5899,6 +6074,7 @@
         <w:t xml:space="preserve">void </w:t>
       </w:r>
       <w:proofErr w:type="spellStart"/>
+      <w:proofErr w:type="gramStart"/>
       <w:r>
         <w:rPr>
           <w:rFonts w:ascii="Cambria" w:hAnsi="Cambria" w:cstheme="majorHAnsi"/>
@@ -5924,6 +6100,7 @@
         </w:rPr>
         <w:t>(</w:t>
       </w:r>
+      <w:proofErr w:type="gramEnd"/>
       <w:r>
         <w:rPr>
           <w:rFonts w:ascii="Cambria" w:hAnsi="Cambria" w:cstheme="majorHAnsi"/>
@@ -6304,6 +6481,7 @@
         <w:t xml:space="preserve">void </w:t>
       </w:r>
       <w:proofErr w:type="spellStart"/>
+      <w:proofErr w:type="gramStart"/>
       <w:r>
         <w:rPr>
           <w:rFonts w:ascii="Cambria" w:hAnsi="Cambria" w:cstheme="majorHAnsi"/>
@@ -6329,6 +6507,7 @@
         </w:rPr>
         <w:t>(</w:t>
       </w:r>
+      <w:proofErr w:type="gramEnd"/>
       <w:r>
         <w:rPr>
           <w:rFonts w:ascii="Cambria" w:hAnsi="Cambria" w:cstheme="majorHAnsi"/>
@@ -7032,6 +7211,7 @@
         <w:t xml:space="preserve">void </w:t>
       </w:r>
       <w:proofErr w:type="spellStart"/>
+      <w:proofErr w:type="gramStart"/>
       <w:r>
         <w:rPr>
           <w:rFonts w:ascii="Cambria" w:hAnsi="Cambria" w:cstheme="majorHAnsi"/>
@@ -7051,7 +7231,18 @@
           <w:sz w:val="24"/>
           <w:szCs w:val="24"/>
         </w:rPr>
-        <w:t xml:space="preserve">(Connection* conn, int </w:t>
+        <w:t>(</w:t>
+      </w:r>
+      <w:proofErr w:type="gramEnd"/>
+      <w:r>
+        <w:rPr>
+          <w:rFonts w:ascii="Cambria" w:hAnsi="Cambria" w:cstheme="majorHAnsi"/>
+          <w:i/>
+          <w:color w:val="C00000"/>
+          <w:sz w:val="24"/>
+          <w:szCs w:val="24"/>
+        </w:rPr>
+        <w:t xml:space="preserve">Connection* conn, int </w:t>
       </w:r>
       <w:proofErr w:type="spellStart"/>
       <w:r>
@@ -7109,6 +7300,7 @@
         </w:rPr>
       </w:pPr>
       <w:proofErr w:type="spellStart"/>
+      <w:proofErr w:type="gramStart"/>
       <w:r>
         <w:rPr>
           <w:rFonts w:ascii="Cambria" w:hAnsi="Cambria" w:cstheme="majorHAnsi"/>
@@ -7128,7 +7320,18 @@
           <w:sz w:val="24"/>
           <w:szCs w:val="24"/>
         </w:rPr>
-        <w:t xml:space="preserve">(Connection* conn, int </w:t>
+        <w:t>(</w:t>
+      </w:r>
+      <w:proofErr w:type="gramEnd"/>
+      <w:r>
+        <w:rPr>
+          <w:rFonts w:ascii="Cambria" w:hAnsi="Cambria" w:cstheme="majorHAnsi"/>
+          <w:i/>
+          <w:color w:val="C00000"/>
+          <w:sz w:val="24"/>
+          <w:szCs w:val="24"/>
+        </w:rPr>
+        <w:t xml:space="preserve">Connection* conn, int </w:t>
       </w:r>
       <w:proofErr w:type="spellStart"/>
       <w:r>
@@ -7548,8 +7751,17 @@
           <w:rFonts w:ascii="Courier New" w:hAnsi="Courier New" w:cs="Courier New"/>
           <w:color w:val="000000" w:themeColor="text1"/>
         </w:rPr>
-        <w:t>Enter an option (0-1): 5</w:t>
-      </w:r>
+        <w:t xml:space="preserve">Enter an option (0-1): </w:t>
+      </w:r>
+      <w:proofErr w:type="gramStart"/>
+      <w:r>
+        <w:rPr>
+          <w:rFonts w:ascii="Courier New" w:hAnsi="Courier New" w:cs="Courier New"/>
+          <w:color w:val="000000" w:themeColor="text1"/>
+        </w:rPr>
+        <w:t>5</w:t>
+      </w:r>
+      <w:proofErr w:type="gramEnd"/>
     </w:p>
     <w:p>
       <w:pPr>
@@ -8076,6 +8288,7 @@
         <w:t xml:space="preserve">int </w:t>
       </w:r>
       <w:proofErr w:type="spellStart"/>
+      <w:proofErr w:type="gramStart"/>
       <w:r>
         <w:rPr>
           <w:rFonts w:ascii="Cambria" w:hAnsi="Cambria" w:cstheme="majorHAnsi"/>
@@ -8095,9 +8308,9 @@
           <w:sz w:val="28"/>
           <w:szCs w:val="28"/>
         </w:rPr>
-        <w:t xml:space="preserve">(Connection* conn, int </w:t>
-      </w:r>
-      <w:proofErr w:type="spellStart"/>
+        <w:t>(</w:t>
+      </w:r>
+      <w:proofErr w:type="gramEnd"/>
       <w:r>
         <w:rPr>
           <w:rFonts w:ascii="Cambria" w:hAnsi="Cambria" w:cstheme="majorHAnsi"/>
@@ -8106,9 +8319,9 @@
           <w:sz w:val="28"/>
           <w:szCs w:val="28"/>
         </w:rPr>
-        <w:t>customerId</w:t>
-      </w:r>
-      <w:proofErr w:type="spellEnd"/>
+        <w:t xml:space="preserve">Connection* conn, int </w:t>
+      </w:r>
+      <w:proofErr w:type="spellStart"/>
       <w:r>
         <w:rPr>
           <w:rFonts w:ascii="Cambria" w:hAnsi="Cambria" w:cstheme="majorHAnsi"/>
@@ -8117,6 +8330,17 @@
           <w:sz w:val="28"/>
           <w:szCs w:val="28"/>
         </w:rPr>
+        <w:t>customerId</w:t>
+      </w:r>
+      <w:proofErr w:type="spellEnd"/>
+      <w:r>
+        <w:rPr>
+          <w:rFonts w:ascii="Cambria" w:hAnsi="Cambria" w:cstheme="majorHAnsi"/>
+          <w:i/>
+          <w:color w:val="C00000"/>
+          <w:sz w:val="28"/>
+          <w:szCs w:val="28"/>
+        </w:rPr>
         <w:t>);</w:t>
       </w:r>
     </w:p>
@@ -8354,8 +8578,16 @@
         <w:rPr>
           <w:rFonts w:ascii="Courier New" w:hAnsi="Courier New" w:cs="Courier New"/>
         </w:rPr>
-        <w:t>Enter an option (0-1): 1</w:t>
-      </w:r>
+        <w:t xml:space="preserve">Enter an option (0-1): </w:t>
+      </w:r>
+      <w:proofErr w:type="gramStart"/>
+      <w:r>
+        <w:rPr>
+          <w:rFonts w:ascii="Courier New" w:hAnsi="Courier New" w:cs="Courier New"/>
+        </w:rPr>
+        <w:t>1</w:t>
+      </w:r>
+      <w:proofErr w:type="gramEnd"/>
     </w:p>
     <w:p>
       <w:pPr>
@@ -8444,8 +8676,16 @@
         <w:rPr>
           <w:rFonts w:ascii="Courier New" w:hAnsi="Courier New" w:cs="Courier New"/>
         </w:rPr>
-        <w:t>Enter an option (0-1): 1</w:t>
-      </w:r>
+        <w:t xml:space="preserve">Enter an option (0-1): </w:t>
+      </w:r>
+      <w:proofErr w:type="gramStart"/>
+      <w:r>
+        <w:rPr>
+          <w:rFonts w:ascii="Courier New" w:hAnsi="Courier New" w:cs="Courier New"/>
+        </w:rPr>
+        <w:t>1</w:t>
+      </w:r>
+      <w:proofErr w:type="gramEnd"/>
     </w:p>
     <w:p>
       <w:pPr>
@@ -8529,6 +8769,7 @@
         <w:t xml:space="preserve">int </w:t>
       </w:r>
       <w:proofErr w:type="spellStart"/>
+      <w:proofErr w:type="gramStart"/>
       <w:r>
         <w:rPr>
           <w:rFonts w:ascii="Cambria" w:hAnsi="Cambria" w:cstheme="majorHAnsi"/>
@@ -8548,9 +8789,9 @@
           <w:sz w:val="28"/>
           <w:szCs w:val="28"/>
         </w:rPr>
-        <w:t xml:space="preserve">(Connection* conn, struct </w:t>
-      </w:r>
-      <w:proofErr w:type="spellStart"/>
+        <w:t>(</w:t>
+      </w:r>
+      <w:proofErr w:type="gramEnd"/>
       <w:r>
         <w:rPr>
           <w:rFonts w:ascii="Cambria" w:hAnsi="Cambria" w:cstheme="majorHAnsi"/>
@@ -8559,9 +8800,9 @@
           <w:sz w:val="28"/>
           <w:szCs w:val="28"/>
         </w:rPr>
-        <w:t>ShoppingCart</w:t>
-      </w:r>
-      <w:proofErr w:type="spellEnd"/>
+        <w:t xml:space="preserve">Connection* conn, struct </w:t>
+      </w:r>
+      <w:proofErr w:type="spellStart"/>
       <w:r>
         <w:rPr>
           <w:rFonts w:ascii="Cambria" w:hAnsi="Cambria" w:cstheme="majorHAnsi"/>
@@ -8570,13 +8811,10 @@
           <w:sz w:val="28"/>
           <w:szCs w:val="28"/>
         </w:rPr>
-        <w:t xml:space="preserve"> cart[]);</w:t>
-      </w:r>
-    </w:p>
-    <w:p>
-      <w:pPr>
-        <w:pStyle w:val="ListParagraph"/>
-        <w:ind w:left="0"/>
+        <w:t>ShoppingCart</w:t>
+      </w:r>
+      <w:proofErr w:type="spellEnd"/>
+      <w:r>
         <w:rPr>
           <w:rFonts w:ascii="Cambria" w:hAnsi="Cambria" w:cstheme="majorHAnsi"/>
           <w:i/>
@@ -8584,6 +8822,20 @@
           <w:sz w:val="28"/>
           <w:szCs w:val="28"/>
         </w:rPr>
+        <w:t xml:space="preserve"> cart[]);</w:t>
+      </w:r>
+    </w:p>
+    <w:p>
+      <w:pPr>
+        <w:pStyle w:val="ListParagraph"/>
+        <w:ind w:left="0"/>
+        <w:rPr>
+          <w:rFonts w:ascii="Cambria" w:hAnsi="Cambria" w:cstheme="majorHAnsi"/>
+          <w:i/>
+          <w:color w:val="C00000"/>
+          <w:sz w:val="28"/>
+          <w:szCs w:val="28"/>
+        </w:rPr>
       </w:pPr>
     </w:p>
     <w:p>
@@ -9209,7 +9461,21 @@
         <w:rPr>
           <w:rFonts w:ascii="Courier New" w:hAnsi="Courier New" w:cs="Courier New"/>
         </w:rPr>
-        <w:t>The product does not exists. Try again...</w:t>
+        <w:t xml:space="preserve">The product does not </w:t>
+      </w:r>
+      <w:proofErr w:type="gramStart"/>
+      <w:r>
+        <w:rPr>
+          <w:rFonts w:ascii="Courier New" w:hAnsi="Courier New" w:cs="Courier New"/>
+        </w:rPr>
+        <w:t>exists</w:t>
+      </w:r>
+      <w:proofErr w:type="gramEnd"/>
+      <w:r>
+        <w:rPr>
+          <w:rFonts w:ascii="Courier New" w:hAnsi="Courier New" w:cs="Courier New"/>
+        </w:rPr>
+        <w:t>. Try again...</w:t>
       </w:r>
     </w:p>
     <w:p>
@@ -9246,7 +9512,21 @@
         <w:rPr>
           <w:rFonts w:ascii="Courier New" w:hAnsi="Courier New" w:cs="Courier New"/>
         </w:rPr>
-        <w:t>The product does not exists. Try again...</w:t>
+        <w:t xml:space="preserve">The product does not </w:t>
+      </w:r>
+      <w:proofErr w:type="gramStart"/>
+      <w:r>
+        <w:rPr>
+          <w:rFonts w:ascii="Courier New" w:hAnsi="Courier New" w:cs="Courier New"/>
+        </w:rPr>
+        <w:t>exists</w:t>
+      </w:r>
+      <w:proofErr w:type="gramEnd"/>
+      <w:r>
+        <w:rPr>
+          <w:rFonts w:ascii="Courier New" w:hAnsi="Courier New" w:cs="Courier New"/>
+        </w:rPr>
+        <w:t>. Try again...</w:t>
       </w:r>
     </w:p>
     <w:p>
@@ -9320,8 +9600,16 @@
         <w:rPr>
           <w:rFonts w:ascii="Courier New" w:hAnsi="Courier New" w:cs="Courier New"/>
         </w:rPr>
-        <w:t>Enter 1 to add more products or 0 to checkout: 1</w:t>
-      </w:r>
+        <w:t xml:space="preserve">Enter 1 to add more products or 0 to checkout: </w:t>
+      </w:r>
+      <w:proofErr w:type="gramStart"/>
+      <w:r>
+        <w:rPr>
+          <w:rFonts w:ascii="Courier New" w:hAnsi="Courier New" w:cs="Courier New"/>
+        </w:rPr>
+        <w:t>1</w:t>
+      </w:r>
+      <w:proofErr w:type="gramEnd"/>
     </w:p>
     <w:p>
       <w:pPr>
@@ -9397,6 +9685,7 @@
         </w:rPr>
         <w:t xml:space="preserve">Enter 1 to add more products or 0 to checkout: </w:t>
       </w:r>
+      <w:proofErr w:type="gramStart"/>
       <w:r>
         <w:rPr>
           <w:rFonts w:ascii="Courier New" w:hAnsi="Courier New" w:cs="Courier New"/>
@@ -9404,6 +9693,7 @@
         </w:rPr>
         <w:t>0</w:t>
       </w:r>
+      <w:proofErr w:type="gramEnd"/>
     </w:p>
     <w:p>
       <w:pPr>
@@ -9438,6 +9728,7 @@
         <w:t xml:space="preserve">double </w:t>
       </w:r>
       <w:proofErr w:type="spellStart"/>
+      <w:proofErr w:type="gramStart"/>
       <w:r>
         <w:rPr>
           <w:rFonts w:ascii="Cambria" w:hAnsi="Cambria" w:cstheme="majorHAnsi"/>
@@ -9457,9 +9748,9 @@
           <w:sz w:val="28"/>
           <w:szCs w:val="28"/>
         </w:rPr>
-        <w:t xml:space="preserve">(Connection* conn, int </w:t>
-      </w:r>
-      <w:proofErr w:type="spellStart"/>
+        <w:t>(</w:t>
+      </w:r>
+      <w:proofErr w:type="gramEnd"/>
       <w:r>
         <w:rPr>
           <w:rFonts w:ascii="Cambria" w:hAnsi="Cambria" w:cstheme="majorHAnsi"/>
@@ -9468,9 +9759,9 @@
           <w:sz w:val="28"/>
           <w:szCs w:val="28"/>
         </w:rPr>
-        <w:t>product_id</w:t>
-      </w:r>
-      <w:proofErr w:type="spellEnd"/>
+        <w:t xml:space="preserve">Connection* conn, int </w:t>
+      </w:r>
+      <w:proofErr w:type="spellStart"/>
       <w:r>
         <w:rPr>
           <w:rFonts w:ascii="Cambria" w:hAnsi="Cambria" w:cstheme="majorHAnsi"/>
@@ -9479,13 +9770,10 @@
           <w:sz w:val="28"/>
           <w:szCs w:val="28"/>
         </w:rPr>
-        <w:t>);</w:t>
-      </w:r>
-    </w:p>
-    <w:p>
-      <w:pPr>
-        <w:pStyle w:val="ListParagraph"/>
-        <w:ind w:left="0"/>
+        <w:t>product_id</w:t>
+      </w:r>
+      <w:proofErr w:type="spellEnd"/>
+      <w:r>
         <w:rPr>
           <w:rFonts w:ascii="Cambria" w:hAnsi="Cambria" w:cstheme="majorHAnsi"/>
           <w:i/>
@@ -9493,6 +9781,20 @@
           <w:sz w:val="28"/>
           <w:szCs w:val="28"/>
         </w:rPr>
+        <w:t>);</w:t>
+      </w:r>
+    </w:p>
+    <w:p>
+      <w:pPr>
+        <w:pStyle w:val="ListParagraph"/>
+        <w:ind w:left="0"/>
+        <w:rPr>
+          <w:rFonts w:ascii="Cambria" w:hAnsi="Cambria" w:cstheme="majorHAnsi"/>
+          <w:i/>
+          <w:color w:val="C00000"/>
+          <w:sz w:val="28"/>
+          <w:szCs w:val="28"/>
+        </w:rPr>
       </w:pPr>
     </w:p>
     <w:p>
@@ -9725,6 +10027,7 @@
         <w:t xml:space="preserve">void </w:t>
       </w:r>
       <w:proofErr w:type="spellStart"/>
+      <w:proofErr w:type="gramStart"/>
       <w:r>
         <w:rPr>
           <w:rFonts w:ascii="Cambria" w:hAnsi="Cambria" w:cstheme="majorHAnsi"/>
@@ -9744,9 +10047,9 @@
           <w:sz w:val="28"/>
           <w:szCs w:val="28"/>
         </w:rPr>
-        <w:t xml:space="preserve">(struct </w:t>
-      </w:r>
-      <w:proofErr w:type="spellStart"/>
+        <w:t>(</w:t>
+      </w:r>
+      <w:proofErr w:type="gramEnd"/>
       <w:r>
         <w:rPr>
           <w:rFonts w:ascii="Cambria" w:hAnsi="Cambria" w:cstheme="majorHAnsi"/>
@@ -9755,9 +10058,9 @@
           <w:sz w:val="28"/>
           <w:szCs w:val="28"/>
         </w:rPr>
-        <w:t>ShoppingCart</w:t>
-      </w:r>
-      <w:proofErr w:type="spellEnd"/>
+        <w:t xml:space="preserve">struct </w:t>
+      </w:r>
+      <w:proofErr w:type="spellStart"/>
       <w:r>
         <w:rPr>
           <w:rFonts w:ascii="Cambria" w:hAnsi="Cambria" w:cstheme="majorHAnsi"/>
@@ -9766,9 +10069,9 @@
           <w:sz w:val="28"/>
           <w:szCs w:val="28"/>
         </w:rPr>
-        <w:t xml:space="preserve"> cart[], int </w:t>
-      </w:r>
-      <w:proofErr w:type="spellStart"/>
+        <w:t>ShoppingCart</w:t>
+      </w:r>
+      <w:proofErr w:type="spellEnd"/>
       <w:r>
         <w:rPr>
           <w:rFonts w:ascii="Cambria" w:hAnsi="Cambria" w:cstheme="majorHAnsi"/>
@@ -9777,9 +10080,9 @@
           <w:sz w:val="28"/>
           <w:szCs w:val="28"/>
         </w:rPr>
-        <w:t>productCount</w:t>
-      </w:r>
-      <w:proofErr w:type="spellEnd"/>
+        <w:t xml:space="preserve"> cart[], int </w:t>
+      </w:r>
+      <w:proofErr w:type="spellStart"/>
       <w:r>
         <w:rPr>
           <w:rFonts w:ascii="Cambria" w:hAnsi="Cambria" w:cstheme="majorHAnsi"/>
@@ -9788,13 +10091,10 @@
           <w:sz w:val="28"/>
           <w:szCs w:val="28"/>
         </w:rPr>
-        <w:t>);</w:t>
-      </w:r>
-    </w:p>
-    <w:p>
-      <w:pPr>
-        <w:pStyle w:val="ListParagraph"/>
-        <w:ind w:left="0"/>
+        <w:t>productCount</w:t>
+      </w:r>
+      <w:proofErr w:type="spellEnd"/>
+      <w:r>
         <w:rPr>
           <w:rFonts w:ascii="Cambria" w:hAnsi="Cambria" w:cstheme="majorHAnsi"/>
           <w:i/>
@@ -9802,6 +10102,20 @@
           <w:sz w:val="28"/>
           <w:szCs w:val="28"/>
         </w:rPr>
+        <w:t>);</w:t>
+      </w:r>
+    </w:p>
+    <w:p>
+      <w:pPr>
+        <w:pStyle w:val="ListParagraph"/>
+        <w:ind w:left="0"/>
+        <w:rPr>
+          <w:rFonts w:ascii="Cambria" w:hAnsi="Cambria" w:cstheme="majorHAnsi"/>
+          <w:i/>
+          <w:color w:val="C00000"/>
+          <w:sz w:val="28"/>
+          <w:szCs w:val="28"/>
+        </w:rPr>
       </w:pPr>
     </w:p>
     <w:p>
@@ -10191,7 +10505,29 @@
           <w:sz w:val="28"/>
           <w:szCs w:val="28"/>
         </w:rPr>
-        <w:t xml:space="preserve">int checkout(Connection *conn, struct </w:t>
+        <w:t xml:space="preserve">int </w:t>
+      </w:r>
+      <w:proofErr w:type="gramStart"/>
+      <w:r>
+        <w:rPr>
+          <w:rFonts w:ascii="Cambria" w:hAnsi="Cambria" w:cstheme="majorHAnsi"/>
+          <w:i/>
+          <w:color w:val="C00000"/>
+          <w:sz w:val="28"/>
+          <w:szCs w:val="28"/>
+        </w:rPr>
+        <w:t>checkout(</w:t>
+      </w:r>
+      <w:proofErr w:type="gramEnd"/>
+      <w:r>
+        <w:rPr>
+          <w:rFonts w:ascii="Cambria" w:hAnsi="Cambria" w:cstheme="majorHAnsi"/>
+          <w:i/>
+          <w:color w:val="C00000"/>
+          <w:sz w:val="28"/>
+          <w:szCs w:val="28"/>
+        </w:rPr>
+        <w:t xml:space="preserve">Connection *conn, struct </w:t>
       </w:r>
       <w:proofErr w:type="spellStart"/>
       <w:r>
@@ -10614,6 +10950,7 @@
         </w:rPr>
         <w:t xml:space="preserve">Enter an option (0-1): </w:t>
       </w:r>
+      <w:proofErr w:type="gramStart"/>
       <w:r>
         <w:rPr>
           <w:rFonts w:ascii="Courier New" w:hAnsi="Courier New" w:cs="Courier New"/>
@@ -10621,6 +10958,7 @@
         </w:rPr>
         <w:t>1</w:t>
       </w:r>
+      <w:proofErr w:type="gramEnd"/>
     </w:p>
     <w:p>
       <w:pPr>
@@ -10732,6 +11070,7 @@
         </w:rPr>
         <w:t xml:space="preserve">Enter 1 to add more products or 0 to checkout: </w:t>
       </w:r>
+      <w:proofErr w:type="gramStart"/>
       <w:r>
         <w:rPr>
           <w:rFonts w:ascii="Courier New" w:hAnsi="Courier New" w:cs="Courier New"/>
@@ -10739,6 +11078,7 @@
         </w:rPr>
         <w:t>0</w:t>
       </w:r>
+      <w:proofErr w:type="gramEnd"/>
     </w:p>
     <w:p>
       <w:pPr>
@@ -11066,6 +11406,7 @@
         </w:rPr>
         <w:t xml:space="preserve">Enter an option (0-1): </w:t>
       </w:r>
+      <w:proofErr w:type="gramStart"/>
       <w:r>
         <w:rPr>
           <w:rFonts w:ascii="Courier New" w:hAnsi="Courier New" w:cs="Courier New"/>
@@ -11073,21 +11414,24 @@
         </w:rPr>
         <w:t>0</w:t>
       </w:r>
-    </w:p>
-    <w:p>
-      <w:pPr>
-        <w:pStyle w:val="ListParagraph"/>
-        <w:ind w:left="0"/>
-        <w:rPr>
-          <w:rFonts w:ascii="Courier New" w:hAnsi="Courier New" w:cs="Courier New"/>
-        </w:rPr>
-      </w:pPr>
+      <w:proofErr w:type="gramEnd"/>
+    </w:p>
+    <w:p>
+      <w:pPr>
+        <w:pStyle w:val="ListParagraph"/>
+        <w:ind w:left="0"/>
+        <w:rPr>
+          <w:rFonts w:ascii="Courier New" w:hAnsi="Courier New" w:cs="Courier New"/>
+        </w:rPr>
+      </w:pPr>
+      <w:proofErr w:type="gramStart"/>
       <w:r>
         <w:rPr>
           <w:rFonts w:ascii="Courier New" w:hAnsi="Courier New" w:cs="Courier New"/>
         </w:rPr>
         <w:t>Good bye</w:t>
       </w:r>
+      <w:proofErr w:type="gramEnd"/>
       <w:r>
         <w:rPr>
           <w:rFonts w:ascii="Courier New" w:hAnsi="Courier New" w:cs="Courier New"/>
@@ -11491,6 +11835,7 @@
         </w:rPr>
         <w:t xml:space="preserve">Enter an option (0-1): </w:t>
       </w:r>
+      <w:proofErr w:type="gramStart"/>
       <w:r>
         <w:rPr>
           <w:rFonts w:ascii="Courier New" w:hAnsi="Courier New" w:cs="Courier New"/>
@@ -11498,6 +11843,7 @@
         </w:rPr>
         <w:t>5</w:t>
       </w:r>
+      <w:proofErr w:type="gramEnd"/>
     </w:p>
     <w:p>
       <w:pPr>
@@ -11558,6 +11904,7 @@
         </w:rPr>
         <w:t xml:space="preserve">You entered a wrong value. Enter an option (0-1): </w:t>
       </w:r>
+      <w:proofErr w:type="gramStart"/>
       <w:r>
         <w:rPr>
           <w:rFonts w:ascii="Courier New" w:hAnsi="Courier New" w:cs="Courier New"/>
@@ -11565,6 +11912,7 @@
         </w:rPr>
         <w:t>1</w:t>
       </w:r>
+      <w:proofErr w:type="gramEnd"/>
     </w:p>
     <w:p>
       <w:pPr>
@@ -11742,6 +12090,7 @@
         </w:rPr>
         <w:t xml:space="preserve">You entered a wrong value. Enter an option (0-1): </w:t>
       </w:r>
+      <w:proofErr w:type="gramStart"/>
       <w:r>
         <w:rPr>
           <w:rFonts w:ascii="Courier New" w:hAnsi="Courier New" w:cs="Courier New"/>
@@ -11749,6 +12098,7 @@
         </w:rPr>
         <w:t>1</w:t>
       </w:r>
+      <w:proofErr w:type="gramEnd"/>
     </w:p>
     <w:p>
       <w:pPr>
@@ -11860,6 +12210,7 @@
         </w:rPr>
         <w:t xml:space="preserve">Enter 1 to add more products or 0 to checkout: </w:t>
       </w:r>
+      <w:proofErr w:type="gramStart"/>
       <w:r>
         <w:rPr>
           <w:rFonts w:ascii="Courier New" w:hAnsi="Courier New" w:cs="Courier New"/>
@@ -11867,6 +12218,7 @@
         </w:rPr>
         <w:t>1</w:t>
       </w:r>
+      <w:proofErr w:type="gramEnd"/>
     </w:p>
     <w:p>
       <w:pPr>
@@ -11941,6 +12293,7 @@
         </w:rPr>
         <w:t xml:space="preserve">Enter 1 to add more products or 0 to checkout: </w:t>
       </w:r>
+      <w:proofErr w:type="gramStart"/>
       <w:r>
         <w:rPr>
           <w:rFonts w:ascii="Courier New" w:hAnsi="Courier New" w:cs="Courier New"/>
@@ -11948,6 +12301,7 @@
         </w:rPr>
         <w:t>0</w:t>
       </w:r>
+      <w:proofErr w:type="gramEnd"/>
     </w:p>
     <w:p>
       <w:pPr>
@@ -12211,6 +12565,7 @@
         <w:lastRenderedPageBreak/>
         <w:t xml:space="preserve">Enter an option (0-1): </w:t>
       </w:r>
+      <w:proofErr w:type="gramStart"/>
       <w:r>
         <w:rPr>
           <w:rFonts w:ascii="Courier New" w:hAnsi="Courier New" w:cs="Courier New"/>
@@ -12218,6 +12573,7 @@
         </w:rPr>
         <w:t>1</w:t>
       </w:r>
+      <w:proofErr w:type="gramEnd"/>
     </w:p>
     <w:p>
       <w:pPr>
@@ -12329,6 +12685,7 @@
         </w:rPr>
         <w:t xml:space="preserve">Enter 1 to add more products or 0 to checkout: </w:t>
       </w:r>
+      <w:proofErr w:type="gramStart"/>
       <w:r>
         <w:rPr>
           <w:rFonts w:ascii="Courier New" w:hAnsi="Courier New" w:cs="Courier New"/>
@@ -12336,6 +12693,7 @@
         </w:rPr>
         <w:t>1</w:t>
       </w:r>
+      <w:proofErr w:type="gramEnd"/>
     </w:p>
     <w:p>
       <w:pPr>
@@ -12410,6 +12768,7 @@
         </w:rPr>
         <w:t xml:space="preserve">Enter 1 to add more products or 0 to checkout: </w:t>
       </w:r>
+      <w:proofErr w:type="gramStart"/>
       <w:r>
         <w:rPr>
           <w:rFonts w:ascii="Courier New" w:hAnsi="Courier New" w:cs="Courier New"/>
@@ -12417,6 +12776,7 @@
         </w:rPr>
         <w:t>1</w:t>
       </w:r>
+      <w:proofErr w:type="gramEnd"/>
     </w:p>
     <w:p>
       <w:pPr>
@@ -12491,6 +12851,7 @@
         </w:rPr>
         <w:t xml:space="preserve">Enter 1 to add more products or 0 to checkout: </w:t>
       </w:r>
+      <w:proofErr w:type="gramStart"/>
       <w:r>
         <w:rPr>
           <w:rFonts w:ascii="Courier New" w:hAnsi="Courier New" w:cs="Courier New"/>
@@ -12498,6 +12859,7 @@
         </w:rPr>
         <w:t>0</w:t>
       </w:r>
+      <w:proofErr w:type="gramEnd"/>
     </w:p>
     <w:p>
       <w:pPr>
@@ -12820,6 +13182,7 @@
         </w:rPr>
         <w:t xml:space="preserve">Enter an option (0-1): </w:t>
       </w:r>
+      <w:proofErr w:type="gramStart"/>
       <w:r>
         <w:rPr>
           <w:rFonts w:ascii="Courier New" w:hAnsi="Courier New" w:cs="Courier New"/>
@@ -12827,20 +13190,29 @@
         </w:rPr>
         <w:t>0</w:t>
       </w:r>
-    </w:p>
-    <w:p>
-      <w:pPr>
-        <w:pStyle w:val="ListParagraph"/>
-        <w:ind w:left="0"/>
-        <w:rPr>
-          <w:rFonts w:ascii="Courier New" w:hAnsi="Courier New" w:cs="Courier New"/>
-        </w:rPr>
-      </w:pPr>
-      <w:r>
-        <w:rPr>
-          <w:rFonts w:ascii="Courier New" w:hAnsi="Courier New" w:cs="Courier New"/>
-        </w:rPr>
-        <w:t>Good bye...!</w:t>
+      <w:proofErr w:type="gramEnd"/>
+    </w:p>
+    <w:p>
+      <w:pPr>
+        <w:pStyle w:val="ListParagraph"/>
+        <w:ind w:left="0"/>
+        <w:rPr>
+          <w:rFonts w:ascii="Courier New" w:hAnsi="Courier New" w:cs="Courier New"/>
+        </w:rPr>
+      </w:pPr>
+      <w:proofErr w:type="gramStart"/>
+      <w:r>
+        <w:rPr>
+          <w:rFonts w:ascii="Courier New" w:hAnsi="Courier New" w:cs="Courier New"/>
+        </w:rPr>
+        <w:t>Good bye</w:t>
+      </w:r>
+      <w:proofErr w:type="gramEnd"/>
+      <w:r>
+        <w:rPr>
+          <w:rFonts w:ascii="Courier New" w:hAnsi="Courier New" w:cs="Courier New"/>
+        </w:rPr>
+        <w:t>...!</w:t>
       </w:r>
     </w:p>
     <w:sectPr>

</xml_diff>